<commit_message>
battle result UI design & view
</commit_message>
<xml_diff>
--- a/extension/document/敌人(程序员).docx
+++ b/extension/document/敌人(程序员).docx
@@ -256,7 +256,7 @@
         <w:tblStyle w:val="6"/>
         <w:tblW w:w="8522" w:type="dxa"/>
         <w:jc w:val="left"/>
-        <w:tblInd w:w="-15" w:type="dxa"/>
+        <w:tblInd w:w="-20" w:type="dxa"/>
         <w:tblBorders>
           <w:top w:val="single" w:sz="4" w:space="0" w:color="00000A"/>
           <w:left w:val="single" w:sz="4" w:space="0" w:color="00000A"/>
@@ -267,7 +267,7 @@
         </w:tblBorders>
         <w:tblCellMar>
           <w:top w:w="0" w:type="dxa"/>
-          <w:left w:w="93" w:type="dxa"/>
+          <w:left w:w="88" w:type="dxa"/>
           <w:bottom w:w="0" w:type="dxa"/>
           <w:right w:w="108" w:type="dxa"/>
         </w:tblCellMar>
@@ -293,7 +293,7 @@
             </w:tcBorders>
             <w:shd w:fill="auto" w:val="clear"/>
             <w:tcMar>
-              <w:left w:w="93" w:type="dxa"/>
+              <w:left w:w="88" w:type="dxa"/>
             </w:tcMar>
           </w:tcPr>
           <w:p>
@@ -325,7 +325,7 @@
             </w:tcBorders>
             <w:shd w:fill="auto" w:val="clear"/>
             <w:tcMar>
-              <w:left w:w="93" w:type="dxa"/>
+              <w:left w:w="88" w:type="dxa"/>
             </w:tcMar>
           </w:tcPr>
           <w:p>
@@ -357,7 +357,7 @@
             </w:tcBorders>
             <w:shd w:fill="auto" w:val="clear"/>
             <w:tcMar>
-              <w:left w:w="93" w:type="dxa"/>
+              <w:left w:w="88" w:type="dxa"/>
             </w:tcMar>
           </w:tcPr>
           <w:p>
@@ -389,7 +389,7 @@
             </w:tcBorders>
             <w:shd w:fill="auto" w:val="clear"/>
             <w:tcMar>
-              <w:left w:w="93" w:type="dxa"/>
+              <w:left w:w="88" w:type="dxa"/>
             </w:tcMar>
           </w:tcPr>
           <w:p>
@@ -424,7 +424,7 @@
             </w:tcBorders>
             <w:shd w:fill="auto" w:val="clear"/>
             <w:tcMar>
-              <w:left w:w="93" w:type="dxa"/>
+              <w:left w:w="88" w:type="dxa"/>
             </w:tcMar>
           </w:tcPr>
           <w:p>
@@ -455,7 +455,7 @@
             </w:tcBorders>
             <w:shd w:fill="auto" w:val="clear"/>
             <w:tcMar>
-              <w:left w:w="93" w:type="dxa"/>
+              <w:left w:w="88" w:type="dxa"/>
             </w:tcMar>
           </w:tcPr>
           <w:p>
@@ -486,7 +486,7 @@
             </w:tcBorders>
             <w:shd w:fill="auto" w:val="clear"/>
             <w:tcMar>
-              <w:left w:w="93" w:type="dxa"/>
+              <w:left w:w="88" w:type="dxa"/>
             </w:tcMar>
           </w:tcPr>
           <w:p>
@@ -517,7 +517,7 @@
             </w:tcBorders>
             <w:shd w:fill="auto" w:val="clear"/>
             <w:tcMar>
-              <w:left w:w="93" w:type="dxa"/>
+              <w:left w:w="88" w:type="dxa"/>
             </w:tcMar>
           </w:tcPr>
           <w:p>
@@ -573,7 +573,7 @@
             </w:tcBorders>
             <w:shd w:fill="auto" w:val="clear"/>
             <w:tcMar>
-              <w:left w:w="93" w:type="dxa"/>
+              <w:left w:w="88" w:type="dxa"/>
             </w:tcMar>
           </w:tcPr>
           <w:p>
@@ -604,7 +604,7 @@
             </w:tcBorders>
             <w:shd w:fill="auto" w:val="clear"/>
             <w:tcMar>
-              <w:left w:w="93" w:type="dxa"/>
+              <w:left w:w="88" w:type="dxa"/>
             </w:tcMar>
           </w:tcPr>
           <w:p>
@@ -635,7 +635,7 @@
             </w:tcBorders>
             <w:shd w:fill="auto" w:val="clear"/>
             <w:tcMar>
-              <w:left w:w="93" w:type="dxa"/>
+              <w:left w:w="88" w:type="dxa"/>
             </w:tcMar>
           </w:tcPr>
           <w:p>
@@ -666,7 +666,7 @@
             </w:tcBorders>
             <w:shd w:fill="auto" w:val="clear"/>
             <w:tcMar>
-              <w:left w:w="93" w:type="dxa"/>
+              <w:left w:w="88" w:type="dxa"/>
             </w:tcMar>
           </w:tcPr>
           <w:p>
@@ -757,7 +757,7 @@
             </w:tcBorders>
             <w:shd w:fill="auto" w:val="clear"/>
             <w:tcMar>
-              <w:left w:w="93" w:type="dxa"/>
+              <w:left w:w="88" w:type="dxa"/>
             </w:tcMar>
           </w:tcPr>
           <w:p>
@@ -813,7 +813,7 @@
             </w:tcBorders>
             <w:shd w:fill="auto" w:val="clear"/>
             <w:tcMar>
-              <w:left w:w="93" w:type="dxa"/>
+              <w:left w:w="88" w:type="dxa"/>
             </w:tcMar>
           </w:tcPr>
           <w:p>
@@ -847,7 +847,7 @@
             </w:tcBorders>
             <w:shd w:fill="auto" w:val="clear"/>
             <w:tcMar>
-              <w:left w:w="93" w:type="dxa"/>
+              <w:left w:w="88" w:type="dxa"/>
             </w:tcMar>
           </w:tcPr>
           <w:p>
@@ -881,7 +881,7 @@
             </w:tcBorders>
             <w:shd w:fill="auto" w:val="clear"/>
             <w:tcMar>
-              <w:left w:w="93" w:type="dxa"/>
+              <w:left w:w="88" w:type="dxa"/>
             </w:tcMar>
           </w:tcPr>
           <w:p>
@@ -915,7 +915,7 @@
             </w:tcBorders>
             <w:shd w:fill="auto" w:val="clear"/>
             <w:tcMar>
-              <w:left w:w="93" w:type="dxa"/>
+              <w:left w:w="88" w:type="dxa"/>
             </w:tcMar>
           </w:tcPr>
           <w:p>
@@ -997,7 +997,7 @@
             </w:tcBorders>
             <w:shd w:fill="auto" w:val="clear"/>
             <w:tcMar>
-              <w:left w:w="93" w:type="dxa"/>
+              <w:left w:w="88" w:type="dxa"/>
             </w:tcMar>
           </w:tcPr>
           <w:p>
@@ -1031,7 +1031,7 @@
             </w:tcBorders>
             <w:shd w:fill="auto" w:val="clear"/>
             <w:tcMar>
-              <w:left w:w="93" w:type="dxa"/>
+              <w:left w:w="88" w:type="dxa"/>
             </w:tcMar>
           </w:tcPr>
           <w:p>
@@ -1065,7 +1065,7 @@
             </w:tcBorders>
             <w:shd w:fill="auto" w:val="clear"/>
             <w:tcMar>
-              <w:left w:w="93" w:type="dxa"/>
+              <w:left w:w="88" w:type="dxa"/>
             </w:tcMar>
           </w:tcPr>
           <w:p>
@@ -1099,7 +1099,7 @@
             </w:tcBorders>
             <w:shd w:fill="auto" w:val="clear"/>
             <w:tcMar>
-              <w:left w:w="93" w:type="dxa"/>
+              <w:left w:w="88" w:type="dxa"/>
             </w:tcMar>
           </w:tcPr>
           <w:p>
@@ -1158,7 +1158,7 @@
             </w:tcBorders>
             <w:shd w:fill="auto" w:val="clear"/>
             <w:tcMar>
-              <w:left w:w="93" w:type="dxa"/>
+              <w:left w:w="88" w:type="dxa"/>
             </w:tcMar>
           </w:tcPr>
           <w:p>
@@ -1192,7 +1192,7 @@
             </w:tcBorders>
             <w:shd w:fill="auto" w:val="clear"/>
             <w:tcMar>
-              <w:left w:w="93" w:type="dxa"/>
+              <w:left w:w="88" w:type="dxa"/>
             </w:tcMar>
           </w:tcPr>
           <w:p>
@@ -1226,7 +1226,7 @@
             </w:tcBorders>
             <w:shd w:fill="auto" w:val="clear"/>
             <w:tcMar>
-              <w:left w:w="93" w:type="dxa"/>
+              <w:left w:w="88" w:type="dxa"/>
             </w:tcMar>
           </w:tcPr>
           <w:p>
@@ -1260,7 +1260,7 @@
             </w:tcBorders>
             <w:shd w:fill="auto" w:val="clear"/>
             <w:tcMar>
-              <w:left w:w="93" w:type="dxa"/>
+              <w:left w:w="88" w:type="dxa"/>
             </w:tcMar>
           </w:tcPr>
           <w:p>
@@ -1297,7 +1297,7 @@
             </w:tcBorders>
             <w:shd w:fill="auto" w:val="clear"/>
             <w:tcMar>
-              <w:left w:w="93" w:type="dxa"/>
+              <w:left w:w="88" w:type="dxa"/>
             </w:tcMar>
           </w:tcPr>
           <w:p>
@@ -1331,7 +1331,7 @@
             </w:tcBorders>
             <w:shd w:fill="auto" w:val="clear"/>
             <w:tcMar>
-              <w:left w:w="93" w:type="dxa"/>
+              <w:left w:w="88" w:type="dxa"/>
             </w:tcMar>
           </w:tcPr>
           <w:p>
@@ -1365,7 +1365,7 @@
             </w:tcBorders>
             <w:shd w:fill="auto" w:val="clear"/>
             <w:tcMar>
-              <w:left w:w="93" w:type="dxa"/>
+              <w:left w:w="88" w:type="dxa"/>
             </w:tcMar>
           </w:tcPr>
           <w:p>
@@ -1399,7 +1399,7 @@
             </w:tcBorders>
             <w:shd w:fill="auto" w:val="clear"/>
             <w:tcMar>
-              <w:left w:w="93" w:type="dxa"/>
+              <w:left w:w="88" w:type="dxa"/>
             </w:tcMar>
           </w:tcPr>
           <w:p>
@@ -1557,7 +1557,7 @@
             </w:tcBorders>
             <w:shd w:fill="auto" w:val="clear"/>
             <w:tcMar>
-              <w:left w:w="93" w:type="dxa"/>
+              <w:left w:w="88" w:type="dxa"/>
             </w:tcMar>
           </w:tcPr>
           <w:p>
@@ -1591,7 +1591,7 @@
             </w:tcBorders>
             <w:shd w:fill="auto" w:val="clear"/>
             <w:tcMar>
-              <w:left w:w="93" w:type="dxa"/>
+              <w:left w:w="88" w:type="dxa"/>
             </w:tcMar>
           </w:tcPr>
           <w:p>
@@ -1625,7 +1625,7 @@
             </w:tcBorders>
             <w:shd w:fill="auto" w:val="clear"/>
             <w:tcMar>
-              <w:left w:w="93" w:type="dxa"/>
+              <w:left w:w="88" w:type="dxa"/>
             </w:tcMar>
           </w:tcPr>
           <w:p>
@@ -1659,7 +1659,7 @@
             </w:tcBorders>
             <w:shd w:fill="auto" w:val="clear"/>
             <w:tcMar>
-              <w:left w:w="93" w:type="dxa"/>
+              <w:left w:w="88" w:type="dxa"/>
             </w:tcMar>
           </w:tcPr>
           <w:p>
@@ -1696,7 +1696,7 @@
             </w:tcBorders>
             <w:shd w:fill="auto" w:val="clear"/>
             <w:tcMar>
-              <w:left w:w="93" w:type="dxa"/>
+              <w:left w:w="88" w:type="dxa"/>
             </w:tcMar>
           </w:tcPr>
           <w:p>
@@ -1728,7 +1728,7 @@
             </w:tcBorders>
             <w:shd w:fill="auto" w:val="clear"/>
             <w:tcMar>
-              <w:left w:w="93" w:type="dxa"/>
+              <w:left w:w="88" w:type="dxa"/>
             </w:tcMar>
           </w:tcPr>
           <w:p>
@@ -1760,7 +1760,7 @@
             </w:tcBorders>
             <w:shd w:fill="auto" w:val="clear"/>
             <w:tcMar>
-              <w:left w:w="93" w:type="dxa"/>
+              <w:left w:w="88" w:type="dxa"/>
             </w:tcMar>
           </w:tcPr>
           <w:p>
@@ -1792,7 +1792,7 @@
             </w:tcBorders>
             <w:shd w:fill="auto" w:val="clear"/>
             <w:tcMar>
-              <w:left w:w="93" w:type="dxa"/>
+              <w:left w:w="88" w:type="dxa"/>
             </w:tcMar>
           </w:tcPr>
           <w:p>
@@ -1816,6 +1816,162 @@
         <w:trPr/>
         <w:tc>
           <w:tcPr>
+            <w:tcW w:w="1488" w:type="dxa"/>
+            <w:tcBorders>
+              <w:left w:val="single" w:sz="4" w:space="0" w:color="00000A"/>
+              <w:bottom w:val="single" w:sz="4" w:space="0" w:color="00000A"/>
+              <w:right w:val="single" w:sz="4" w:space="0" w:color="00000A"/>
+              <w:insideH w:val="single" w:sz="4" w:space="0" w:color="00000A"/>
+              <w:insideV w:val="single" w:sz="4" w:space="0" w:color="00000A"/>
+            </w:tcBorders>
+            <w:shd w:fill="auto" w:val="clear"/>
+            <w:tcMar>
+              <w:left w:w="88" w:type="dxa"/>
+            </w:tcMar>
+          </w:tcPr>
+          <w:p>
+            <w:pPr>
+              <w:pStyle w:val="Normal"/>
+              <w:snapToGrid w:val="false"/>
+              <w:rPr/>
+            </w:pPr>
+            <w:r>
+              <w:rPr>
+                <w:rFonts w:eastAsia="微软雅黑" w:ascii="微软雅黑" w:hAnsi="微软雅黑"/>
+              </w:rPr>
+              <w:t>Exp</w:t>
+            </w:r>
+          </w:p>
+        </w:tc>
+        <w:tc>
+          <w:tcPr>
+            <w:tcW w:w="1453" w:type="dxa"/>
+            <w:tcBorders>
+              <w:left w:val="single" w:sz="4" w:space="0" w:color="00000A"/>
+              <w:bottom w:val="single" w:sz="4" w:space="0" w:color="00000A"/>
+              <w:right w:val="single" w:sz="4" w:space="0" w:color="00000A"/>
+              <w:insideH w:val="single" w:sz="4" w:space="0" w:color="00000A"/>
+              <w:insideV w:val="single" w:sz="4" w:space="0" w:color="00000A"/>
+            </w:tcBorders>
+            <w:shd w:fill="auto" w:val="clear"/>
+            <w:tcMar>
+              <w:left w:w="88" w:type="dxa"/>
+            </w:tcMar>
+          </w:tcPr>
+          <w:p>
+            <w:pPr>
+              <w:pStyle w:val="Normal"/>
+              <w:snapToGrid w:val="false"/>
+              <w:rPr/>
+            </w:pPr>
+            <w:r>
+              <w:rPr>
+                <w:rFonts w:eastAsia="微软雅黑" w:ascii="微软雅黑" w:hAnsi="微软雅黑"/>
+              </w:rPr>
+              <w:t>Number</w:t>
+            </w:r>
+          </w:p>
+        </w:tc>
+        <w:tc>
+          <w:tcPr>
+            <w:tcW w:w="994" w:type="dxa"/>
+            <w:tcBorders>
+              <w:left w:val="single" w:sz="4" w:space="0" w:color="00000A"/>
+              <w:bottom w:val="single" w:sz="4" w:space="0" w:color="00000A"/>
+              <w:right w:val="single" w:sz="4" w:space="0" w:color="00000A"/>
+              <w:insideH w:val="single" w:sz="4" w:space="0" w:color="00000A"/>
+              <w:insideV w:val="single" w:sz="4" w:space="0" w:color="00000A"/>
+            </w:tcBorders>
+            <w:shd w:fill="auto" w:val="clear"/>
+            <w:tcMar>
+              <w:left w:w="88" w:type="dxa"/>
+            </w:tcMar>
+          </w:tcPr>
+          <w:p>
+            <w:pPr>
+              <w:pStyle w:val="Normal"/>
+              <w:snapToGrid w:val="false"/>
+              <w:rPr/>
+            </w:pPr>
+            <w:r>
+              <w:rPr>
+                <w:rFonts w:ascii="微软雅黑" w:hAnsi="微软雅黑" w:eastAsia="微软雅黑"/>
+              </w:rPr>
+              <w:t>是</w:t>
+            </w:r>
+          </w:p>
+        </w:tc>
+        <w:tc>
+          <w:tcPr>
+            <w:tcW w:w="4586" w:type="dxa"/>
+            <w:tcBorders>
+              <w:left w:val="single" w:sz="4" w:space="0" w:color="00000A"/>
+              <w:bottom w:val="single" w:sz="4" w:space="0" w:color="00000A"/>
+              <w:right w:val="single" w:sz="4" w:space="0" w:color="00000A"/>
+              <w:insideH w:val="single" w:sz="4" w:space="0" w:color="00000A"/>
+              <w:insideV w:val="single" w:sz="4" w:space="0" w:color="00000A"/>
+            </w:tcBorders>
+            <w:shd w:fill="auto" w:val="clear"/>
+            <w:tcMar>
+              <w:left w:w="88" w:type="dxa"/>
+            </w:tcMar>
+          </w:tcPr>
+          <w:p>
+            <w:pPr>
+              <w:pStyle w:val="Normal"/>
+              <w:snapToGrid w:val="false"/>
+              <w:rPr/>
+            </w:pPr>
+            <w:r>
+              <w:rPr>
+                <w:rFonts w:ascii="微软雅黑" w:hAnsi="微软雅黑" w:eastAsia="微软雅黑"/>
+              </w:rPr>
+              <w:t>杀死所获得的经验</w:t>
+            </w:r>
+          </w:p>
+          <w:p>
+            <w:pPr>
+              <w:pStyle w:val="Normal"/>
+              <w:snapToGrid w:val="false"/>
+              <w:rPr/>
+            </w:pPr>
+            <w:r>
+              <w:rPr>
+                <w:rFonts w:ascii="微软雅黑" w:hAnsi="微软雅黑" w:eastAsia="微软雅黑"/>
+              </w:rPr>
+              <w:t>如果是以</w:t>
+            </w:r>
+            <w:r>
+              <w:rPr>
+                <w:rFonts w:eastAsia="微软雅黑" w:ascii="微软雅黑" w:hAnsi="微软雅黑"/>
+              </w:rPr>
+              <w:t>group</w:t>
+            </w:r>
+            <w:r>
+              <w:rPr>
+                <w:rFonts w:ascii="微软雅黑" w:hAnsi="微软雅黑" w:eastAsia="微软雅黑"/>
+              </w:rPr>
+              <w:t>的形式，则战斗后所获得的经验为组内所有敌人的</w:t>
+            </w:r>
+            <w:r>
+              <w:rPr>
+                <w:rFonts w:eastAsia="微软雅黑" w:ascii="微软雅黑" w:hAnsi="微软雅黑"/>
+              </w:rPr>
+              <w:t>exp</w:t>
+            </w:r>
+            <w:r>
+              <w:rPr>
+                <w:rFonts w:ascii="微软雅黑" w:hAnsi="微软雅黑" w:eastAsia="微软雅黑"/>
+              </w:rPr>
+              <w:t>总和。</w:t>
+            </w:r>
+          </w:p>
+        </w:tc>
+      </w:tr>
+      <w:tr>
+        <w:trPr/>
+        <w:tc>
+          <w:tcPr>
             <w:tcW w:w="8521" w:type="dxa"/>
             <w:gridSpan w:val="4"/>
             <w:tcBorders>
@@ -1828,7 +1984,7 @@
             </w:tcBorders>
             <w:shd w:fill="auto" w:val="clear"/>
             <w:tcMar>
-              <w:left w:w="93" w:type="dxa"/>
+              <w:left w:w="88" w:type="dxa"/>
             </w:tcMar>
           </w:tcPr>
           <w:p>
@@ -1884,7 +2040,7 @@
             </w:tcBorders>
             <w:shd w:fill="auto" w:val="clear"/>
             <w:tcMar>
-              <w:left w:w="93" w:type="dxa"/>
+              <w:left w:w="88" w:type="dxa"/>
             </w:tcMar>
           </w:tcPr>
           <w:p>
@@ -1918,7 +2074,7 @@
             </w:tcBorders>
             <w:shd w:fill="auto" w:val="clear"/>
             <w:tcMar>
-              <w:left w:w="93" w:type="dxa"/>
+              <w:left w:w="88" w:type="dxa"/>
             </w:tcMar>
           </w:tcPr>
           <w:p>
@@ -1952,7 +2108,7 @@
             </w:tcBorders>
             <w:shd w:fill="auto" w:val="clear"/>
             <w:tcMar>
-              <w:left w:w="93" w:type="dxa"/>
+              <w:left w:w="88" w:type="dxa"/>
             </w:tcMar>
           </w:tcPr>
           <w:p>
@@ -1986,7 +2142,7 @@
             </w:tcBorders>
             <w:shd w:fill="auto" w:val="clear"/>
             <w:tcMar>
-              <w:left w:w="93" w:type="dxa"/>
+              <w:left w:w="88" w:type="dxa"/>
             </w:tcMar>
           </w:tcPr>
           <w:p>
@@ -2160,7 +2316,7 @@
         <w:tblStyle w:val="6"/>
         <w:tblW w:w="8504" w:type="dxa"/>
         <w:jc w:val="left"/>
-        <w:tblInd w:w="3" w:type="dxa"/>
+        <w:tblInd w:w="-2" w:type="dxa"/>
         <w:tblBorders>
           <w:top w:val="single" w:sz="4" w:space="0" w:color="00000A"/>
           <w:left w:val="single" w:sz="4" w:space="0" w:color="00000A"/>
@@ -2171,7 +2327,7 @@
         </w:tblBorders>
         <w:tblCellMar>
           <w:top w:w="0" w:type="dxa"/>
-          <w:left w:w="93" w:type="dxa"/>
+          <w:left w:w="88" w:type="dxa"/>
           <w:bottom w:w="0" w:type="dxa"/>
           <w:right w:w="108" w:type="dxa"/>
         </w:tblCellMar>
@@ -2197,7 +2353,7 @@
             </w:tcBorders>
             <w:shd w:fill="auto" w:val="clear"/>
             <w:tcMar>
-              <w:left w:w="93" w:type="dxa"/>
+              <w:left w:w="88" w:type="dxa"/>
             </w:tcMar>
           </w:tcPr>
           <w:p>
@@ -2229,7 +2385,7 @@
             </w:tcBorders>
             <w:shd w:fill="auto" w:val="clear"/>
             <w:tcMar>
-              <w:left w:w="93" w:type="dxa"/>
+              <w:left w:w="88" w:type="dxa"/>
             </w:tcMar>
           </w:tcPr>
           <w:p>
@@ -2261,7 +2417,7 @@
             </w:tcBorders>
             <w:shd w:fill="auto" w:val="clear"/>
             <w:tcMar>
-              <w:left w:w="93" w:type="dxa"/>
+              <w:left w:w="88" w:type="dxa"/>
             </w:tcMar>
           </w:tcPr>
           <w:p>
@@ -2293,7 +2449,7 @@
             </w:tcBorders>
             <w:shd w:fill="auto" w:val="clear"/>
             <w:tcMar>
-              <w:left w:w="93" w:type="dxa"/>
+              <w:left w:w="88" w:type="dxa"/>
             </w:tcMar>
           </w:tcPr>
           <w:p>
@@ -2328,7 +2484,7 @@
             </w:tcBorders>
             <w:shd w:fill="auto" w:val="clear"/>
             <w:tcMar>
-              <w:left w:w="93" w:type="dxa"/>
+              <w:left w:w="88" w:type="dxa"/>
             </w:tcMar>
           </w:tcPr>
           <w:p>
@@ -2359,7 +2515,7 @@
             </w:tcBorders>
             <w:shd w:fill="auto" w:val="clear"/>
             <w:tcMar>
-              <w:left w:w="93" w:type="dxa"/>
+              <w:left w:w="88" w:type="dxa"/>
             </w:tcMar>
           </w:tcPr>
           <w:p>
@@ -2390,7 +2546,7 @@
             </w:tcBorders>
             <w:shd w:fill="auto" w:val="clear"/>
             <w:tcMar>
-              <w:left w:w="93" w:type="dxa"/>
+              <w:left w:w="88" w:type="dxa"/>
             </w:tcMar>
           </w:tcPr>
           <w:p>
@@ -2421,7 +2577,7 @@
             </w:tcBorders>
             <w:shd w:fill="auto" w:val="clear"/>
             <w:tcMar>
-              <w:left w:w="93" w:type="dxa"/>
+              <w:left w:w="88" w:type="dxa"/>
             </w:tcMar>
           </w:tcPr>
           <w:p>
@@ -2652,7 +2808,7 @@
             </w:tcBorders>
             <w:shd w:fill="auto" w:val="clear"/>
             <w:tcMar>
-              <w:left w:w="93" w:type="dxa"/>
+              <w:left w:w="88" w:type="dxa"/>
             </w:tcMar>
           </w:tcPr>
           <w:p>
@@ -2683,7 +2839,7 @@
             </w:tcBorders>
             <w:shd w:fill="auto" w:val="clear"/>
             <w:tcMar>
-              <w:left w:w="93" w:type="dxa"/>
+              <w:left w:w="88" w:type="dxa"/>
             </w:tcMar>
           </w:tcPr>
           <w:p>
@@ -2714,7 +2870,7 @@
             </w:tcBorders>
             <w:shd w:fill="auto" w:val="clear"/>
             <w:tcMar>
-              <w:left w:w="93" w:type="dxa"/>
+              <w:left w:w="88" w:type="dxa"/>
             </w:tcMar>
           </w:tcPr>
           <w:p>
@@ -2745,7 +2901,7 @@
             </w:tcBorders>
             <w:shd w:fill="auto" w:val="clear"/>
             <w:tcMar>
-              <w:left w:w="93" w:type="dxa"/>
+              <w:left w:w="88" w:type="dxa"/>
             </w:tcMar>
           </w:tcPr>
           <w:p>
@@ -2779,7 +2935,7 @@
             </w:tcBorders>
             <w:shd w:fill="auto" w:val="clear"/>
             <w:tcMar>
-              <w:left w:w="93" w:type="dxa"/>
+              <w:left w:w="88" w:type="dxa"/>
             </w:tcMar>
           </w:tcPr>
           <w:p>
@@ -2810,7 +2966,7 @@
             </w:tcBorders>
             <w:shd w:fill="auto" w:val="clear"/>
             <w:tcMar>
-              <w:left w:w="93" w:type="dxa"/>
+              <w:left w:w="88" w:type="dxa"/>
             </w:tcMar>
           </w:tcPr>
           <w:p>
@@ -2841,7 +2997,7 @@
             </w:tcBorders>
             <w:shd w:fill="auto" w:val="clear"/>
             <w:tcMar>
-              <w:left w:w="93" w:type="dxa"/>
+              <w:left w:w="88" w:type="dxa"/>
             </w:tcMar>
           </w:tcPr>
           <w:p>
@@ -2872,7 +3028,7 @@
             </w:tcBorders>
             <w:shd w:fill="auto" w:val="clear"/>
             <w:tcMar>
-              <w:left w:w="93" w:type="dxa"/>
+              <w:left w:w="88" w:type="dxa"/>
             </w:tcMar>
           </w:tcPr>
           <w:p>
@@ -2906,7 +3062,7 @@
             </w:tcBorders>
             <w:shd w:fill="auto" w:val="clear"/>
             <w:tcMar>
-              <w:left w:w="93" w:type="dxa"/>
+              <w:left w:w="88" w:type="dxa"/>
             </w:tcMar>
           </w:tcPr>
           <w:p>
@@ -2937,7 +3093,7 @@
             </w:tcBorders>
             <w:shd w:fill="auto" w:val="clear"/>
             <w:tcMar>
-              <w:left w:w="93" w:type="dxa"/>
+              <w:left w:w="88" w:type="dxa"/>
             </w:tcMar>
           </w:tcPr>
           <w:p>
@@ -2968,7 +3124,7 @@
             </w:tcBorders>
             <w:shd w:fill="auto" w:val="clear"/>
             <w:tcMar>
-              <w:left w:w="93" w:type="dxa"/>
+              <w:left w:w="88" w:type="dxa"/>
             </w:tcMar>
           </w:tcPr>
           <w:p>
@@ -2999,7 +3155,7 @@
             </w:tcBorders>
             <w:shd w:fill="auto" w:val="clear"/>
             <w:tcMar>
-              <w:left w:w="93" w:type="dxa"/>
+              <w:left w:w="88" w:type="dxa"/>
             </w:tcMar>
           </w:tcPr>
           <w:p>
@@ -3033,7 +3189,7 @@
             </w:tcBorders>
             <w:shd w:fill="auto" w:val="clear"/>
             <w:tcMar>
-              <w:left w:w="93" w:type="dxa"/>
+              <w:left w:w="88" w:type="dxa"/>
             </w:tcMar>
           </w:tcPr>
           <w:p>
@@ -3064,7 +3220,7 @@
             </w:tcBorders>
             <w:shd w:fill="auto" w:val="clear"/>
             <w:tcMar>
-              <w:left w:w="93" w:type="dxa"/>
+              <w:left w:w="88" w:type="dxa"/>
             </w:tcMar>
           </w:tcPr>
           <w:p>
@@ -3095,7 +3251,7 @@
             </w:tcBorders>
             <w:shd w:fill="auto" w:val="clear"/>
             <w:tcMar>
-              <w:left w:w="93" w:type="dxa"/>
+              <w:left w:w="88" w:type="dxa"/>
             </w:tcMar>
           </w:tcPr>
           <w:p>
@@ -3126,7 +3282,7 @@
             </w:tcBorders>
             <w:shd w:fill="auto" w:val="clear"/>
             <w:tcMar>
-              <w:left w:w="93" w:type="dxa"/>
+              <w:left w:w="88" w:type="dxa"/>
             </w:tcMar>
           </w:tcPr>
           <w:p>
@@ -3160,7 +3316,7 @@
             </w:tcBorders>
             <w:shd w:fill="auto" w:val="clear"/>
             <w:tcMar>
-              <w:left w:w="93" w:type="dxa"/>
+              <w:left w:w="88" w:type="dxa"/>
             </w:tcMar>
           </w:tcPr>
           <w:p>
@@ -3191,7 +3347,7 @@
             </w:tcBorders>
             <w:shd w:fill="auto" w:val="clear"/>
             <w:tcMar>
-              <w:left w:w="93" w:type="dxa"/>
+              <w:left w:w="88" w:type="dxa"/>
             </w:tcMar>
           </w:tcPr>
           <w:p>
@@ -3222,7 +3378,7 @@
             </w:tcBorders>
             <w:shd w:fill="auto" w:val="clear"/>
             <w:tcMar>
-              <w:left w:w="93" w:type="dxa"/>
+              <w:left w:w="88" w:type="dxa"/>
             </w:tcMar>
           </w:tcPr>
           <w:p>
@@ -3253,7 +3409,7 @@
             </w:tcBorders>
             <w:shd w:fill="auto" w:val="clear"/>
             <w:tcMar>
-              <w:left w:w="93" w:type="dxa"/>
+              <w:left w:w="88" w:type="dxa"/>
             </w:tcMar>
           </w:tcPr>
           <w:p>
@@ -3287,7 +3443,7 @@
             </w:tcBorders>
             <w:shd w:fill="auto" w:val="clear"/>
             <w:tcMar>
-              <w:left w:w="93" w:type="dxa"/>
+              <w:left w:w="88" w:type="dxa"/>
             </w:tcMar>
           </w:tcPr>
           <w:p>
@@ -3318,7 +3474,7 @@
             </w:tcBorders>
             <w:shd w:fill="auto" w:val="clear"/>
             <w:tcMar>
-              <w:left w:w="93" w:type="dxa"/>
+              <w:left w:w="88" w:type="dxa"/>
             </w:tcMar>
           </w:tcPr>
           <w:p>
@@ -3349,7 +3505,7 @@
             </w:tcBorders>
             <w:shd w:fill="auto" w:val="clear"/>
             <w:tcMar>
-              <w:left w:w="93" w:type="dxa"/>
+              <w:left w:w="88" w:type="dxa"/>
             </w:tcMar>
           </w:tcPr>
           <w:p>
@@ -3380,7 +3536,7 @@
             </w:tcBorders>
             <w:shd w:fill="auto" w:val="clear"/>
             <w:tcMar>
-              <w:left w:w="93" w:type="dxa"/>
+              <w:left w:w="88" w:type="dxa"/>
             </w:tcMar>
           </w:tcPr>
           <w:p>
@@ -3414,7 +3570,7 @@
             </w:tcBorders>
             <w:shd w:fill="auto" w:val="clear"/>
             <w:tcMar>
-              <w:left w:w="93" w:type="dxa"/>
+              <w:left w:w="88" w:type="dxa"/>
             </w:tcMar>
           </w:tcPr>
           <w:p>
@@ -3445,7 +3601,7 @@
             </w:tcBorders>
             <w:shd w:fill="auto" w:val="clear"/>
             <w:tcMar>
-              <w:left w:w="93" w:type="dxa"/>
+              <w:left w:w="88" w:type="dxa"/>
             </w:tcMar>
           </w:tcPr>
           <w:p>
@@ -3476,7 +3632,7 @@
             </w:tcBorders>
             <w:shd w:fill="auto" w:val="clear"/>
             <w:tcMar>
-              <w:left w:w="93" w:type="dxa"/>
+              <w:left w:w="88" w:type="dxa"/>
             </w:tcMar>
           </w:tcPr>
           <w:p>
@@ -3507,7 +3663,7 @@
             </w:tcBorders>
             <w:shd w:fill="auto" w:val="clear"/>
             <w:tcMar>
-              <w:left w:w="93" w:type="dxa"/>
+              <w:left w:w="88" w:type="dxa"/>
             </w:tcMar>
           </w:tcPr>
           <w:p>
@@ -3541,7 +3697,7 @@
             </w:tcBorders>
             <w:shd w:fill="auto" w:val="clear"/>
             <w:tcMar>
-              <w:left w:w="93" w:type="dxa"/>
+              <w:left w:w="88" w:type="dxa"/>
             </w:tcMar>
           </w:tcPr>
           <w:p>
@@ -3572,7 +3728,7 @@
             </w:tcBorders>
             <w:shd w:fill="auto" w:val="clear"/>
             <w:tcMar>
-              <w:left w:w="93" w:type="dxa"/>
+              <w:left w:w="88" w:type="dxa"/>
             </w:tcMar>
           </w:tcPr>
           <w:p>
@@ -3603,7 +3759,7 @@
             </w:tcBorders>
             <w:shd w:fill="auto" w:val="clear"/>
             <w:tcMar>
-              <w:left w:w="93" w:type="dxa"/>
+              <w:left w:w="88" w:type="dxa"/>
             </w:tcMar>
           </w:tcPr>
           <w:p>
@@ -3634,7 +3790,7 @@
             </w:tcBorders>
             <w:shd w:fill="auto" w:val="clear"/>
             <w:tcMar>
-              <w:left w:w="93" w:type="dxa"/>
+              <w:left w:w="88" w:type="dxa"/>
             </w:tcMar>
           </w:tcPr>
           <w:p>
@@ -3728,7 +3884,7 @@
         <w:tblStyle w:val="6"/>
         <w:tblW w:w="8564" w:type="dxa"/>
         <w:jc w:val="left"/>
-        <w:tblInd w:w="-15" w:type="dxa"/>
+        <w:tblInd w:w="-20" w:type="dxa"/>
         <w:tblBorders>
           <w:top w:val="single" w:sz="4" w:space="0" w:color="00000A"/>
           <w:left w:val="single" w:sz="4" w:space="0" w:color="00000A"/>
@@ -3739,16 +3895,16 @@
         </w:tblBorders>
         <w:tblCellMar>
           <w:top w:w="0" w:type="dxa"/>
-          <w:left w:w="93" w:type="dxa"/>
+          <w:left w:w="88" w:type="dxa"/>
           <w:bottom w:w="0" w:type="dxa"/>
           <w:right w:w="108" w:type="dxa"/>
         </w:tblCellMar>
       </w:tblPr>
       <w:tblGrid>
         <w:gridCol w:w="1488"/>
-        <w:gridCol w:w="1403"/>
+        <w:gridCol w:w="1404"/>
         <w:gridCol w:w="1044"/>
-        <w:gridCol w:w="4628"/>
+        <w:gridCol w:w="4627"/>
       </w:tblGrid>
       <w:tr>
         <w:trPr/>
@@ -3765,7 +3921,7 @@
             </w:tcBorders>
             <w:shd w:fill="auto" w:val="clear"/>
             <w:tcMar>
-              <w:left w:w="93" w:type="dxa"/>
+              <w:left w:w="88" w:type="dxa"/>
             </w:tcMar>
           </w:tcPr>
           <w:p>
@@ -3791,18 +3947,18 @@
         </w:tc>
         <w:tc>
           <w:tcPr>
-            <w:tcW w:w="1403" w:type="dxa"/>
-            <w:tcBorders>
-              <w:top w:val="single" w:sz="4" w:space="0" w:color="00000A"/>
-              <w:left w:val="single" w:sz="4" w:space="0" w:color="00000A"/>
-              <w:bottom w:val="single" w:sz="4" w:space="0" w:color="00000A"/>
-              <w:right w:val="single" w:sz="4" w:space="0" w:color="00000A"/>
-              <w:insideH w:val="single" w:sz="4" w:space="0" w:color="00000A"/>
-              <w:insideV w:val="single" w:sz="4" w:space="0" w:color="00000A"/>
-            </w:tcBorders>
-            <w:shd w:fill="auto" w:val="clear"/>
-            <w:tcMar>
-              <w:left w:w="93" w:type="dxa"/>
+            <w:tcW w:w="1404" w:type="dxa"/>
+            <w:tcBorders>
+              <w:top w:val="single" w:sz="4" w:space="0" w:color="00000A"/>
+              <w:left w:val="single" w:sz="4" w:space="0" w:color="00000A"/>
+              <w:bottom w:val="single" w:sz="4" w:space="0" w:color="00000A"/>
+              <w:right w:val="single" w:sz="4" w:space="0" w:color="00000A"/>
+              <w:insideH w:val="single" w:sz="4" w:space="0" w:color="00000A"/>
+              <w:insideV w:val="single" w:sz="4" w:space="0" w:color="00000A"/>
+            </w:tcBorders>
+            <w:shd w:fill="auto" w:val="clear"/>
+            <w:tcMar>
+              <w:left w:w="88" w:type="dxa"/>
             </w:tcMar>
           </w:tcPr>
           <w:p>
@@ -3839,7 +3995,7 @@
             </w:tcBorders>
             <w:shd w:fill="auto" w:val="clear"/>
             <w:tcMar>
-              <w:left w:w="93" w:type="dxa"/>
+              <w:left w:w="88" w:type="dxa"/>
             </w:tcMar>
           </w:tcPr>
           <w:p>
@@ -3865,18 +4021,18 @@
         </w:tc>
         <w:tc>
           <w:tcPr>
-            <w:tcW w:w="4628" w:type="dxa"/>
-            <w:tcBorders>
-              <w:top w:val="single" w:sz="4" w:space="0" w:color="00000A"/>
-              <w:left w:val="single" w:sz="4" w:space="0" w:color="00000A"/>
-              <w:bottom w:val="single" w:sz="4" w:space="0" w:color="00000A"/>
-              <w:right w:val="single" w:sz="4" w:space="0" w:color="00000A"/>
-              <w:insideH w:val="single" w:sz="4" w:space="0" w:color="00000A"/>
-              <w:insideV w:val="single" w:sz="4" w:space="0" w:color="00000A"/>
-            </w:tcBorders>
-            <w:shd w:fill="auto" w:val="clear"/>
-            <w:tcMar>
-              <w:left w:w="93" w:type="dxa"/>
+            <w:tcW w:w="4627" w:type="dxa"/>
+            <w:tcBorders>
+              <w:top w:val="single" w:sz="4" w:space="0" w:color="00000A"/>
+              <w:left w:val="single" w:sz="4" w:space="0" w:color="00000A"/>
+              <w:bottom w:val="single" w:sz="4" w:space="0" w:color="00000A"/>
+              <w:right w:val="single" w:sz="4" w:space="0" w:color="00000A"/>
+              <w:insideH w:val="single" w:sz="4" w:space="0" w:color="00000A"/>
+              <w:insideV w:val="single" w:sz="4" w:space="0" w:color="00000A"/>
+            </w:tcBorders>
+            <w:shd w:fill="auto" w:val="clear"/>
+            <w:tcMar>
+              <w:left w:w="88" w:type="dxa"/>
             </w:tcMar>
           </w:tcPr>
           <w:p>
@@ -3916,7 +4072,7 @@
             </w:tcBorders>
             <w:shd w:fill="auto" w:val="clear"/>
             <w:tcMar>
-              <w:left w:w="93" w:type="dxa"/>
+              <w:left w:w="88" w:type="dxa"/>
             </w:tcMar>
           </w:tcPr>
           <w:p>
@@ -3936,18 +4092,18 @@
         </w:tc>
         <w:tc>
           <w:tcPr>
-            <w:tcW w:w="1403" w:type="dxa"/>
-            <w:tcBorders>
-              <w:top w:val="single" w:sz="4" w:space="0" w:color="00000A"/>
-              <w:left w:val="single" w:sz="4" w:space="0" w:color="00000A"/>
-              <w:bottom w:val="single" w:sz="4" w:space="0" w:color="00000A"/>
-              <w:right w:val="single" w:sz="4" w:space="0" w:color="00000A"/>
-              <w:insideH w:val="single" w:sz="4" w:space="0" w:color="00000A"/>
-              <w:insideV w:val="single" w:sz="4" w:space="0" w:color="00000A"/>
-            </w:tcBorders>
-            <w:shd w:fill="auto" w:val="clear"/>
-            <w:tcMar>
-              <w:left w:w="93" w:type="dxa"/>
+            <w:tcW w:w="1404" w:type="dxa"/>
+            <w:tcBorders>
+              <w:top w:val="single" w:sz="4" w:space="0" w:color="00000A"/>
+              <w:left w:val="single" w:sz="4" w:space="0" w:color="00000A"/>
+              <w:bottom w:val="single" w:sz="4" w:space="0" w:color="00000A"/>
+              <w:right w:val="single" w:sz="4" w:space="0" w:color="00000A"/>
+              <w:insideH w:val="single" w:sz="4" w:space="0" w:color="00000A"/>
+              <w:insideV w:val="single" w:sz="4" w:space="0" w:color="00000A"/>
+            </w:tcBorders>
+            <w:shd w:fill="auto" w:val="clear"/>
+            <w:tcMar>
+              <w:left w:w="88" w:type="dxa"/>
             </w:tcMar>
           </w:tcPr>
           <w:p>
@@ -3978,7 +4134,7 @@
             </w:tcBorders>
             <w:shd w:fill="auto" w:val="clear"/>
             <w:tcMar>
-              <w:left w:w="93" w:type="dxa"/>
+              <w:left w:w="88" w:type="dxa"/>
             </w:tcMar>
           </w:tcPr>
           <w:p>
@@ -3999,18 +4155,18 @@
         </w:tc>
         <w:tc>
           <w:tcPr>
-            <w:tcW w:w="4628" w:type="dxa"/>
-            <w:tcBorders>
-              <w:top w:val="single" w:sz="4" w:space="0" w:color="00000A"/>
-              <w:left w:val="single" w:sz="4" w:space="0" w:color="00000A"/>
-              <w:bottom w:val="single" w:sz="4" w:space="0" w:color="00000A"/>
-              <w:right w:val="single" w:sz="4" w:space="0" w:color="00000A"/>
-              <w:insideH w:val="single" w:sz="4" w:space="0" w:color="00000A"/>
-              <w:insideV w:val="single" w:sz="4" w:space="0" w:color="00000A"/>
-            </w:tcBorders>
-            <w:shd w:fill="auto" w:val="clear"/>
-            <w:tcMar>
-              <w:left w:w="93" w:type="dxa"/>
+            <w:tcW w:w="4627" w:type="dxa"/>
+            <w:tcBorders>
+              <w:top w:val="single" w:sz="4" w:space="0" w:color="00000A"/>
+              <w:left w:val="single" w:sz="4" w:space="0" w:color="00000A"/>
+              <w:bottom w:val="single" w:sz="4" w:space="0" w:color="00000A"/>
+              <w:right w:val="single" w:sz="4" w:space="0" w:color="00000A"/>
+              <w:insideH w:val="single" w:sz="4" w:space="0" w:color="00000A"/>
+              <w:insideV w:val="single" w:sz="4" w:space="0" w:color="00000A"/>
+            </w:tcBorders>
+            <w:shd w:fill="auto" w:val="clear"/>
+            <w:tcMar>
+              <w:left w:w="88" w:type="dxa"/>
             </w:tcMar>
           </w:tcPr>
           <w:p>
@@ -4093,7 +4249,7 @@
             </w:tcBorders>
             <w:shd w:fill="auto" w:val="clear"/>
             <w:tcMar>
-              <w:left w:w="93" w:type="dxa"/>
+              <w:left w:w="88" w:type="dxa"/>
             </w:tcMar>
           </w:tcPr>
           <w:p>
@@ -4113,18 +4269,18 @@
         </w:tc>
         <w:tc>
           <w:tcPr>
-            <w:tcW w:w="1403" w:type="dxa"/>
-            <w:tcBorders>
-              <w:top w:val="single" w:sz="4" w:space="0" w:color="00000A"/>
-              <w:left w:val="single" w:sz="4" w:space="0" w:color="00000A"/>
-              <w:bottom w:val="single" w:sz="4" w:space="0" w:color="00000A"/>
-              <w:right w:val="single" w:sz="4" w:space="0" w:color="00000A"/>
-              <w:insideH w:val="single" w:sz="4" w:space="0" w:color="00000A"/>
-              <w:insideV w:val="single" w:sz="4" w:space="0" w:color="00000A"/>
-            </w:tcBorders>
-            <w:shd w:fill="auto" w:val="clear"/>
-            <w:tcMar>
-              <w:left w:w="93" w:type="dxa"/>
+            <w:tcW w:w="1404" w:type="dxa"/>
+            <w:tcBorders>
+              <w:top w:val="single" w:sz="4" w:space="0" w:color="00000A"/>
+              <w:left w:val="single" w:sz="4" w:space="0" w:color="00000A"/>
+              <w:bottom w:val="single" w:sz="4" w:space="0" w:color="00000A"/>
+              <w:right w:val="single" w:sz="4" w:space="0" w:color="00000A"/>
+              <w:insideH w:val="single" w:sz="4" w:space="0" w:color="00000A"/>
+              <w:insideV w:val="single" w:sz="4" w:space="0" w:color="00000A"/>
+            </w:tcBorders>
+            <w:shd w:fill="auto" w:val="clear"/>
+            <w:tcMar>
+              <w:left w:w="88" w:type="dxa"/>
             </w:tcMar>
           </w:tcPr>
           <w:p>
@@ -4155,7 +4311,7 @@
             </w:tcBorders>
             <w:shd w:fill="auto" w:val="clear"/>
             <w:tcMar>
-              <w:left w:w="93" w:type="dxa"/>
+              <w:left w:w="88" w:type="dxa"/>
             </w:tcMar>
           </w:tcPr>
           <w:p>
@@ -4176,18 +4332,18 @@
         </w:tc>
         <w:tc>
           <w:tcPr>
-            <w:tcW w:w="4628" w:type="dxa"/>
-            <w:tcBorders>
-              <w:top w:val="single" w:sz="4" w:space="0" w:color="00000A"/>
-              <w:left w:val="single" w:sz="4" w:space="0" w:color="00000A"/>
-              <w:bottom w:val="single" w:sz="4" w:space="0" w:color="00000A"/>
-              <w:right w:val="single" w:sz="4" w:space="0" w:color="00000A"/>
-              <w:insideH w:val="single" w:sz="4" w:space="0" w:color="00000A"/>
-              <w:insideV w:val="single" w:sz="4" w:space="0" w:color="00000A"/>
-            </w:tcBorders>
-            <w:shd w:fill="auto" w:val="clear"/>
-            <w:tcMar>
-              <w:left w:w="93" w:type="dxa"/>
+            <w:tcW w:w="4627" w:type="dxa"/>
+            <w:tcBorders>
+              <w:top w:val="single" w:sz="4" w:space="0" w:color="00000A"/>
+              <w:left w:val="single" w:sz="4" w:space="0" w:color="00000A"/>
+              <w:bottom w:val="single" w:sz="4" w:space="0" w:color="00000A"/>
+              <w:right w:val="single" w:sz="4" w:space="0" w:color="00000A"/>
+              <w:insideH w:val="single" w:sz="4" w:space="0" w:color="00000A"/>
+              <w:insideV w:val="single" w:sz="4" w:space="0" w:color="00000A"/>
+            </w:tcBorders>
+            <w:shd w:fill="auto" w:val="clear"/>
+            <w:tcMar>
+              <w:left w:w="88" w:type="dxa"/>
             </w:tcMar>
           </w:tcPr>
           <w:p>
@@ -4341,7 +4497,7 @@
             </w:tcBorders>
             <w:shd w:fill="auto" w:val="clear"/>
             <w:tcMar>
-              <w:left w:w="93" w:type="dxa"/>
+              <w:left w:w="88" w:type="dxa"/>
             </w:tcMar>
           </w:tcPr>
           <w:p>
@@ -4364,18 +4520,18 @@
         </w:tc>
         <w:tc>
           <w:tcPr>
-            <w:tcW w:w="1403" w:type="dxa"/>
-            <w:tcBorders>
-              <w:top w:val="single" w:sz="4" w:space="0" w:color="00000A"/>
-              <w:left w:val="single" w:sz="4" w:space="0" w:color="00000A"/>
-              <w:bottom w:val="single" w:sz="4" w:space="0" w:color="00000A"/>
-              <w:right w:val="single" w:sz="4" w:space="0" w:color="00000A"/>
-              <w:insideH w:val="single" w:sz="4" w:space="0" w:color="00000A"/>
-              <w:insideV w:val="single" w:sz="4" w:space="0" w:color="00000A"/>
-            </w:tcBorders>
-            <w:shd w:fill="auto" w:val="clear"/>
-            <w:tcMar>
-              <w:left w:w="93" w:type="dxa"/>
+            <w:tcW w:w="1404" w:type="dxa"/>
+            <w:tcBorders>
+              <w:top w:val="single" w:sz="4" w:space="0" w:color="00000A"/>
+              <w:left w:val="single" w:sz="4" w:space="0" w:color="00000A"/>
+              <w:bottom w:val="single" w:sz="4" w:space="0" w:color="00000A"/>
+              <w:right w:val="single" w:sz="4" w:space="0" w:color="00000A"/>
+              <w:insideH w:val="single" w:sz="4" w:space="0" w:color="00000A"/>
+              <w:insideV w:val="single" w:sz="4" w:space="0" w:color="00000A"/>
+            </w:tcBorders>
+            <w:shd w:fill="auto" w:val="clear"/>
+            <w:tcMar>
+              <w:left w:w="88" w:type="dxa"/>
             </w:tcMar>
           </w:tcPr>
           <w:p>
@@ -4406,7 +4562,7 @@
             </w:tcBorders>
             <w:shd w:fill="auto" w:val="clear"/>
             <w:tcMar>
-              <w:left w:w="93" w:type="dxa"/>
+              <w:left w:w="88" w:type="dxa"/>
             </w:tcMar>
           </w:tcPr>
           <w:p>
@@ -4432,18 +4588,18 @@
         </w:tc>
         <w:tc>
           <w:tcPr>
-            <w:tcW w:w="4628" w:type="dxa"/>
-            <w:tcBorders>
-              <w:top w:val="single" w:sz="4" w:space="0" w:color="00000A"/>
-              <w:left w:val="single" w:sz="4" w:space="0" w:color="00000A"/>
-              <w:bottom w:val="single" w:sz="4" w:space="0" w:color="00000A"/>
-              <w:right w:val="single" w:sz="4" w:space="0" w:color="00000A"/>
-              <w:insideH w:val="single" w:sz="4" w:space="0" w:color="00000A"/>
-              <w:insideV w:val="single" w:sz="4" w:space="0" w:color="00000A"/>
-            </w:tcBorders>
-            <w:shd w:fill="auto" w:val="clear"/>
-            <w:tcMar>
-              <w:left w:w="93" w:type="dxa"/>
+            <w:tcW w:w="4627" w:type="dxa"/>
+            <w:tcBorders>
+              <w:top w:val="single" w:sz="4" w:space="0" w:color="00000A"/>
+              <w:left w:val="single" w:sz="4" w:space="0" w:color="00000A"/>
+              <w:bottom w:val="single" w:sz="4" w:space="0" w:color="00000A"/>
+              <w:right w:val="single" w:sz="4" w:space="0" w:color="00000A"/>
+              <w:insideH w:val="single" w:sz="4" w:space="0" w:color="00000A"/>
+              <w:insideV w:val="single" w:sz="4" w:space="0" w:color="00000A"/>
+            </w:tcBorders>
+            <w:shd w:fill="auto" w:val="clear"/>
+            <w:tcMar>
+              <w:left w:w="88" w:type="dxa"/>
             </w:tcMar>
           </w:tcPr>
           <w:p>
@@ -4542,7 +4698,7 @@
             </w:tcBorders>
             <w:shd w:fill="auto" w:val="clear"/>
             <w:tcMar>
-              <w:left w:w="93" w:type="dxa"/>
+              <w:left w:w="88" w:type="dxa"/>
             </w:tcMar>
           </w:tcPr>
           <w:p>
@@ -4565,18 +4721,18 @@
         </w:tc>
         <w:tc>
           <w:tcPr>
-            <w:tcW w:w="1403" w:type="dxa"/>
-            <w:tcBorders>
-              <w:top w:val="single" w:sz="4" w:space="0" w:color="00000A"/>
-              <w:left w:val="single" w:sz="4" w:space="0" w:color="00000A"/>
-              <w:bottom w:val="single" w:sz="4" w:space="0" w:color="00000A"/>
-              <w:right w:val="single" w:sz="4" w:space="0" w:color="00000A"/>
-              <w:insideH w:val="single" w:sz="4" w:space="0" w:color="00000A"/>
-              <w:insideV w:val="single" w:sz="4" w:space="0" w:color="00000A"/>
-            </w:tcBorders>
-            <w:shd w:fill="auto" w:val="clear"/>
-            <w:tcMar>
-              <w:left w:w="93" w:type="dxa"/>
+            <w:tcW w:w="1404" w:type="dxa"/>
+            <w:tcBorders>
+              <w:top w:val="single" w:sz="4" w:space="0" w:color="00000A"/>
+              <w:left w:val="single" w:sz="4" w:space="0" w:color="00000A"/>
+              <w:bottom w:val="single" w:sz="4" w:space="0" w:color="00000A"/>
+              <w:right w:val="single" w:sz="4" w:space="0" w:color="00000A"/>
+              <w:insideH w:val="single" w:sz="4" w:space="0" w:color="00000A"/>
+              <w:insideV w:val="single" w:sz="4" w:space="0" w:color="00000A"/>
+            </w:tcBorders>
+            <w:shd w:fill="auto" w:val="clear"/>
+            <w:tcMar>
+              <w:left w:w="88" w:type="dxa"/>
             </w:tcMar>
           </w:tcPr>
           <w:p>
@@ -4610,7 +4766,7 @@
             </w:tcBorders>
             <w:shd w:fill="auto" w:val="clear"/>
             <w:tcMar>
-              <w:left w:w="93" w:type="dxa"/>
+              <w:left w:w="88" w:type="dxa"/>
             </w:tcMar>
           </w:tcPr>
           <w:p>
@@ -4633,18 +4789,18 @@
         </w:tc>
         <w:tc>
           <w:tcPr>
-            <w:tcW w:w="4628" w:type="dxa"/>
-            <w:tcBorders>
-              <w:top w:val="single" w:sz="4" w:space="0" w:color="00000A"/>
-              <w:left w:val="single" w:sz="4" w:space="0" w:color="00000A"/>
-              <w:bottom w:val="single" w:sz="4" w:space="0" w:color="00000A"/>
-              <w:right w:val="single" w:sz="4" w:space="0" w:color="00000A"/>
-              <w:insideH w:val="single" w:sz="4" w:space="0" w:color="00000A"/>
-              <w:insideV w:val="single" w:sz="4" w:space="0" w:color="00000A"/>
-            </w:tcBorders>
-            <w:shd w:fill="auto" w:val="clear"/>
-            <w:tcMar>
-              <w:left w:w="93" w:type="dxa"/>
+            <w:tcW w:w="4627" w:type="dxa"/>
+            <w:tcBorders>
+              <w:top w:val="single" w:sz="4" w:space="0" w:color="00000A"/>
+              <w:left w:val="single" w:sz="4" w:space="0" w:color="00000A"/>
+              <w:bottom w:val="single" w:sz="4" w:space="0" w:color="00000A"/>
+              <w:right w:val="single" w:sz="4" w:space="0" w:color="00000A"/>
+              <w:insideH w:val="single" w:sz="4" w:space="0" w:color="00000A"/>
+              <w:insideV w:val="single" w:sz="4" w:space="0" w:color="00000A"/>
+            </w:tcBorders>
+            <w:shd w:fill="auto" w:val="clear"/>
+            <w:tcMar>
+              <w:left w:w="88" w:type="dxa"/>
             </w:tcMar>
           </w:tcPr>
           <w:p>
@@ -5193,7 +5349,7 @@
     </w:rPr>
   </w:style>
   <w:style w:type="paragraph" w:styleId="Style15">
-    <w:name w:val="正文"/>
+    <w:name w:val="Body Text"/>
     <w:basedOn w:val="Normal"/>
     <w:pPr>
       <w:spacing w:lineRule="auto" w:line="288" w:before="0" w:after="140"/>
@@ -5201,7 +5357,7 @@
     <w:rPr/>
   </w:style>
   <w:style w:type="paragraph" w:styleId="Style16">
-    <w:name w:val="列表"/>
+    <w:name w:val="List"/>
     <w:basedOn w:val="Style15"/>
     <w:pPr/>
     <w:rPr>
@@ -5209,8 +5365,9 @@
     </w:rPr>
   </w:style>
   <w:style w:type="paragraph" w:styleId="Style17">
-    <w:name w:val="题注"/>
+    <w:name w:val="Caption"/>
     <w:basedOn w:val="Normal"/>
+    <w:qFormat/>
     <w:pPr>
       <w:suppressLineNumbers/>
       <w:spacing w:before="120" w:after="120"/>
@@ -5248,7 +5405,7 @@
     </w:rPr>
   </w:style>
   <w:style w:type="paragraph" w:styleId="Style19">
-    <w:name w:val="页脚"/>
+    <w:name w:val="Footer"/>
     <w:basedOn w:val="Normal"/>
     <w:link w:val="10"/>
     <w:uiPriority w:val="99"/>
@@ -5267,7 +5424,7 @@
     </w:rPr>
   </w:style>
   <w:style w:type="paragraph" w:styleId="Style20">
-    <w:name w:val="页眉"/>
+    <w:name w:val="Header"/>
     <w:basedOn w:val="Normal"/>
     <w:link w:val="9"/>
     <w:uiPriority w:val="99"/>

</xml_diff>